<commit_message>
Retirado o node_modules e Add o .gitignore para colocar o projeto em produção
</commit_message>
<xml_diff>
--- a/infromações dos produtos.docx
+++ b/infromações dos produtos.docx
@@ -104,13 +104,7 @@
         <w:rPr>
           <w:noProof/>
         </w:rPr>
-        <w:t>Produto</w:t>
-      </w:r>
-      <w:r>
-        <w:rPr>
-          <w:noProof/>
-        </w:rPr>
-        <w:t>3:</w:t>
+        <w:t>Produto3:</w:t>
       </w:r>
       <w:r>
         <w:rPr>
@@ -178,13 +172,7 @@
         <w:rPr>
           <w:noProof/>
         </w:rPr>
-        <w:t>Produto</w:t>
-      </w:r>
-      <w:r>
-        <w:rPr>
-          <w:noProof/>
-        </w:rPr>
-        <w:t>4:</w:t>
+        <w:t>Produto4:</w:t>
       </w:r>
       <w:r>
         <w:rPr>
@@ -245,13 +233,7 @@
         <w:rPr>
           <w:noProof/>
         </w:rPr>
-        <w:t>Produto</w:t>
-      </w:r>
-      <w:r>
-        <w:rPr>
-          <w:noProof/>
-        </w:rPr>
-        <w:t>5:</w:t>
+        <w:t>Produto5:</w:t>
       </w:r>
       <w:r>
         <w:rPr>
@@ -318,13 +300,7 @@
         <w:rPr>
           <w:noProof/>
         </w:rPr>
-        <w:t>Produto</w:t>
-      </w:r>
-      <w:r>
-        <w:rPr>
-          <w:noProof/>
-        </w:rPr>
-        <w:t>6:</w:t>
+        <w:t>Produto6:</w:t>
       </w:r>
       <w:r>
         <w:rPr>
@@ -382,13 +358,7 @@
         <w:rPr>
           <w:noProof/>
         </w:rPr>
-        <w:t>Produto</w:t>
-      </w:r>
-      <w:r>
-        <w:rPr>
-          <w:noProof/>
-        </w:rPr>
-        <w:t>7:</w:t>
+        <w:t>Produto7:</w:t>
       </w:r>
       <w:r>
         <w:rPr>
@@ -449,13 +419,7 @@
         <w:rPr>
           <w:noProof/>
         </w:rPr>
-        <w:t>Produto</w:t>
-      </w:r>
-      <w:r>
-        <w:rPr>
-          <w:noProof/>
-        </w:rPr>
-        <w:t>8:</w:t>
+        <w:t>Produto8:</w:t>
       </w:r>
       <w:r>
         <w:t xml:space="preserve"> </w:t>
@@ -510,13 +474,7 @@
         <w:rPr>
           <w:noProof/>
         </w:rPr>
-        <w:t>Produto</w:t>
-      </w:r>
-      <w:r>
-        <w:rPr>
-          <w:noProof/>
-        </w:rPr>
-        <w:t>9:</w:t>
+        <w:t>Produto9:</w:t>
       </w:r>
       <w:r>
         <w:rPr>
@@ -574,13 +532,7 @@
         <w:rPr>
           <w:noProof/>
         </w:rPr>
-        <w:t>Produto</w:t>
-      </w:r>
-      <w:r>
-        <w:rPr>
-          <w:noProof/>
-        </w:rPr>
-        <w:t>10:</w:t>
+        <w:t>Produto10:</w:t>
       </w:r>
       <w:r>
         <w:rPr>
@@ -638,13 +590,7 @@
         <w:rPr>
           <w:noProof/>
         </w:rPr>
-        <w:t>Produto</w:t>
-      </w:r>
-      <w:r>
-        <w:rPr>
-          <w:noProof/>
-        </w:rPr>
-        <w:t>11:</w:t>
+        <w:t>Produto11:</w:t>
       </w:r>
       <w:r>
         <w:rPr>
@@ -702,13 +648,7 @@
         <w:rPr>
           <w:noProof/>
         </w:rPr>
-        <w:t>Produto</w:t>
-      </w:r>
-      <w:r>
-        <w:rPr>
-          <w:noProof/>
-        </w:rPr>
-        <w:t>12:</w:t>
+        <w:t>Produto12:</w:t>
       </w:r>
       <w:r>
         <w:rPr>
@@ -742,8 +682,6 @@
         <w:t xml:space="preserve"> 779,99</w:t>
       </w:r>
     </w:p>
-    <w:p/>
-    <w:p/>
     <w:sectPr>
       <w:pgSz w:w="11906" w:h="16838"/>
       <w:pgMar w:top="284" w:right="282" w:bottom="284" w:left="284" w:header="708" w:footer="708" w:gutter="0"/>
@@ -1357,6 +1295,7 @@
   <w:style w:type="character" w:default="1" w:styleId="Fontepargpadro">
     <w:name w:val="Default Paragraph Font"/>
     <w:uiPriority w:val="1"/>
+    <w:semiHidden/>
     <w:unhideWhenUsed/>
   </w:style>
   <w:style w:type="table" w:default="1" w:styleId="Tabelanormal">

</xml_diff>